<commit_message>
Apuntes finales de cucumber
</commit_message>
<xml_diff>
--- a/Trimestre 1/Cucumber & Gherking/Apuntes de cucumber & gherkin.docx
+++ b/Trimestre 1/Cucumber & Gherking/Apuntes de cucumber & gherkin.docx
@@ -1441,27 +1441,19 @@
       </w:r>
     </w:p>
     <w:p>
-      <w:proofErr w:type="gramStart"/>
-      <w:r>
-        <w:rPr>
-          <w:i/>
-          <w:iCs/>
-          <w:lang w:val="es-ES"/>
-        </w:rPr>
-        <w:t>entrada</w:t>
-      </w:r>
-      <w:proofErr w:type="gramEnd"/>
-      <w:r>
-        <w:rPr>
-          <w:i/>
-          <w:iCs/>
-          <w:lang w:val="es-ES"/>
-        </w:rPr>
-        <w:t xml:space="preserve"> particulares</w:t>
+      <w:r>
+        <w:rPr>
+          <w:i/>
+          <w:iCs/>
+          <w:lang w:val="es-ES"/>
+        </w:rPr>
+        <w:t>entrada particulares</w:t>
       </w:r>
       <w:r>
         <w:t>)</w:t>
       </w:r>
+      <w:bookmarkStart w:id="0" w:name="_GoBack"/>
+      <w:bookmarkEnd w:id="0"/>
     </w:p>
     <w:p>
       <w:proofErr w:type="spellStart"/>
@@ -2725,8 +2717,6 @@
         </w:rPr>
         <w:t>and</w:t>
       </w:r>
-      <w:bookmarkStart w:id="0" w:name="_GoBack"/>
-      <w:bookmarkEnd w:id="0"/>
       <w:r>
         <w:rPr>
           <w:lang w:val="es-ES"/>
@@ -3801,7 +3791,7 @@
 </file>
 
 <file path=customXml/itemProps1.xml><?xml version="1.0" encoding="utf-8"?>
-<ds:datastoreItem xmlns:ds="http://schemas.openxmlformats.org/officeDocument/2006/customXml" ds:itemID="{98BED19C-3746-480F-8200-E7EF96BB2DE6}">
+<ds:datastoreItem xmlns:ds="http://schemas.openxmlformats.org/officeDocument/2006/customXml" ds:itemID="{DC913501-C24D-4944-8103-EAD9FB64481B}">
   <ds:schemaRefs>
     <ds:schemaRef ds:uri="http://schemas.openxmlformats.org/officeDocument/2006/bibliography"/>
   </ds:schemaRefs>

</xml_diff>